<commit_message>
Updated Resume - studiomate
</commit_message>
<xml_diff>
--- a/public/external/Hyewon Joo.docx
+++ b/public/external/Hyewon Joo.docx
@@ -1,6 +1,6 @@
 
 <file path=word/document.xml><?xml version="1.0" encoding="utf-8"?>
-<w:document xmlns:wpc="http://schemas.microsoft.com/office/word/2010/wordprocessingCanvas" xmlns:cx="http://schemas.microsoft.com/office/drawing/2014/chartex" xmlns:cx1="http://schemas.microsoft.com/office/drawing/2015/9/8/chartex" xmlns:cx2="http://schemas.microsoft.com/office/drawing/2015/10/21/chartex" xmlns:cx3="http://schemas.microsoft.com/office/drawing/2016/5/9/chartex" xmlns:cx4="http://schemas.microsoft.com/office/drawing/2016/5/10/chartex" xmlns:cx5="http://schemas.microsoft.com/office/drawing/2016/5/11/chartex" xmlns:cx6="http://schemas.microsoft.com/office/drawing/2016/5/12/chartex" xmlns:cx7="http://schemas.microsoft.com/office/drawing/2016/5/13/chartex" xmlns:cx8="http://schemas.microsoft.com/office/drawing/2016/5/14/chartex" xmlns:mc="http://schemas.openxmlformats.org/markup-compatibility/2006" xmlns:aink="http://schemas.microsoft.com/office/drawing/2016/ink" xmlns:am3d="http://schemas.microsoft.com/office/drawing/2017/model3d" xmlns:o="urn:schemas-microsoft-com:office:office" xmlns:r="http://schemas.openxmlformats.org/officeDocument/2006/relationships" xmlns:m="http://schemas.openxmlformats.org/officeDocument/2006/math" xmlns:v="urn:schemas-microsoft-com:vml" xmlns:wp14="http://schemas.microsoft.com/office/word/2010/wordprocessingDrawing" xmlns:wp="http://schemas.openxmlformats.org/drawingml/2006/wordprocessingDrawing" xmlns:w10="urn:schemas-microsoft-com:office:word" xmlns:w="http://schemas.openxmlformats.org/wordprocessingml/2006/main" xmlns:w14="http://schemas.microsoft.com/office/word/2010/wordml" xmlns:w15="http://schemas.microsoft.com/office/word/2012/wordml" xmlns:w16cex="http://schemas.microsoft.com/office/word/2018/wordml/cex" xmlns:w16cid="http://schemas.microsoft.com/office/word/2016/wordml/cid" xmlns:w16="http://schemas.microsoft.com/office/word/2018/wordml" xmlns:w16se="http://schemas.microsoft.com/office/word/2015/wordml/symex" xmlns:wpg="http://schemas.microsoft.com/office/word/2010/wordprocessingGroup" xmlns:wpi="http://schemas.microsoft.com/office/word/2010/wordprocessingInk" xmlns:wne="http://schemas.microsoft.com/office/word/2006/wordml" xmlns:wps="http://schemas.microsoft.com/office/word/2010/wordprocessingShape" mc:Ignorable="w14 w15 w16se w16cid w16 w16cex wp14">
+<w:document xmlns:wpc="http://schemas.microsoft.com/office/word/2010/wordprocessingCanvas" xmlns:cx="http://schemas.microsoft.com/office/drawing/2014/chartex" xmlns:cx1="http://schemas.microsoft.com/office/drawing/2015/9/8/chartex" xmlns:cx2="http://schemas.microsoft.com/office/drawing/2015/10/21/chartex" xmlns:cx3="http://schemas.microsoft.com/office/drawing/2016/5/9/chartex" xmlns:cx4="http://schemas.microsoft.com/office/drawing/2016/5/10/chartex" xmlns:cx5="http://schemas.microsoft.com/office/drawing/2016/5/11/chartex" xmlns:cx6="http://schemas.microsoft.com/office/drawing/2016/5/12/chartex" xmlns:cx7="http://schemas.microsoft.com/office/drawing/2016/5/13/chartex" xmlns:cx8="http://schemas.microsoft.com/office/drawing/2016/5/14/chartex" xmlns:mc="http://schemas.openxmlformats.org/markup-compatibility/2006" xmlns:aink="http://schemas.microsoft.com/office/drawing/2016/ink" xmlns:am3d="http://schemas.microsoft.com/office/drawing/2017/model3d" xmlns:o="urn:schemas-microsoft-com:office:office" xmlns:r="http://schemas.openxmlformats.org/officeDocument/2006/relationships" xmlns:m="http://schemas.openxmlformats.org/officeDocument/2006/math" xmlns:v="urn:schemas-microsoft-com:vml" xmlns:wp14="http://schemas.microsoft.com/office/word/2010/wordprocessingDrawing" xmlns:wp="http://schemas.openxmlformats.org/drawingml/2006/wordprocessingDrawing" xmlns:w10="urn:schemas-microsoft-com:office:word" xmlns:w="http://schemas.openxmlformats.org/wordprocessingml/2006/main" xmlns:w14="http://schemas.microsoft.com/office/word/2010/wordml" xmlns:w15="http://schemas.microsoft.com/office/word/2012/wordml" xmlns:w16cex="http://schemas.microsoft.com/office/word/2018/wordml/cex" xmlns:w16cid="http://schemas.microsoft.com/office/word/2016/wordml/cid" xmlns:w16="http://schemas.microsoft.com/office/word/2018/wordml" xmlns:w16sdtdh="http://schemas.microsoft.com/office/word/2020/wordml/sdtdatahash" xmlns:w16se="http://schemas.microsoft.com/office/word/2015/wordml/symex" xmlns:wpg="http://schemas.microsoft.com/office/word/2010/wordprocessingGroup" xmlns:wpi="http://schemas.microsoft.com/office/word/2010/wordprocessingInk" xmlns:wne="http://schemas.microsoft.com/office/word/2006/wordml" xmlns:wps="http://schemas.microsoft.com/office/word/2010/wordprocessingShape" mc:Ignorable="w14 w15 w16se w16cid w16 w16cex w16sdtdh wp14">
   <w:body>
     <w:p>
       <w:pPr>
@@ -148,7 +148,8 @@
     </w:p>
     <w:p>
       <w:pPr>
-        <w:spacing w:after="100" w:line="240" w:lineRule="auto"/>
+        <w:spacing w:after="0" w:line="0" w:lineRule="atLeast"/>
+        <w:contextualSpacing/>
         <w:rPr>
           <w:rFonts w:cstheme="minorHAnsi"/>
           <w:b/>
@@ -525,23 +526,24 @@
           <w:szCs w:val="21"/>
         </w:rPr>
         <w:br/>
-      </w:r>
-      <w:r>
-        <w:rPr>
-          <w:rFonts w:cstheme="minorHAnsi"/>
-          <w:sz w:val="21"/>
-          <w:szCs w:val="21"/>
-        </w:rPr>
-        <w:tab/>
+        <w:t xml:space="preserve">         </w:t>
       </w:r>
       <w:proofErr w:type="gramStart"/>
       <w:r>
         <w:rPr>
-          <w:rFonts w:cstheme="minorHAnsi"/>
-          <w:sz w:val="21"/>
-          <w:szCs w:val="21"/>
-        </w:rPr>
-        <w:t>GPA :</w:t>
+          <w:rFonts w:cstheme="minorHAnsi" w:hint="eastAsia"/>
+          <w:sz w:val="21"/>
+          <w:szCs w:val="21"/>
+        </w:rPr>
+        <w:t>G</w:t>
+      </w:r>
+      <w:r>
+        <w:rPr>
+          <w:rFonts w:cstheme="minorHAnsi"/>
+          <w:sz w:val="21"/>
+          <w:szCs w:val="21"/>
+        </w:rPr>
+        <w:t>PA :</w:t>
       </w:r>
       <w:proofErr w:type="gramEnd"/>
       <w:r>
@@ -554,35 +556,20 @@
       </w:r>
       <w:r>
         <w:rPr>
-          <w:rFonts w:cstheme="minorHAnsi" w:hint="eastAsia"/>
-          <w:sz w:val="21"/>
-          <w:szCs w:val="21"/>
-        </w:rPr>
-        <w:t xml:space="preserve">   </w:t>
-      </w:r>
-      <w:r>
-        <w:rPr>
-          <w:rFonts w:cstheme="minorHAnsi"/>
-          <w:sz w:val="21"/>
-          <w:szCs w:val="21"/>
-        </w:rPr>
-        <w:t xml:space="preserve">  </w:t>
-      </w:r>
-      <w:r>
-        <w:rPr>
-          <w:rFonts w:cstheme="minorHAnsi"/>
-          <w:sz w:val="21"/>
-          <w:szCs w:val="21"/>
-        </w:rPr>
-        <w:t xml:space="preserve">Major / Minor : </w:t>
-      </w:r>
-      <w:r>
-        <w:rPr>
-          <w:rFonts w:cstheme="minorHAnsi"/>
-          <w:sz w:val="21"/>
-          <w:szCs w:val="21"/>
-        </w:rPr>
-        <w:t>Computer Software / Information</w:t>
+          <w:rFonts w:cstheme="minorHAnsi"/>
+          <w:sz w:val="21"/>
+          <w:szCs w:val="21"/>
+        </w:rPr>
+        <w:tab/>
+        <w:t xml:space="preserve">     Major </w:t>
+      </w:r>
+      <w:r>
+        <w:rPr>
+          <w:rFonts w:cstheme="minorHAnsi" w:hint="eastAsia"/>
+          <w:sz w:val="21"/>
+          <w:szCs w:val="21"/>
+        </w:rPr>
+        <w:t>·</w:t>
       </w:r>
       <w:r>
         <w:rPr>
@@ -598,7 +585,23 @@
           <w:sz w:val="21"/>
           <w:szCs w:val="21"/>
         </w:rPr>
-        <w:t>System</w:t>
+        <w:t xml:space="preserve">Minor : Computer Software </w:t>
+      </w:r>
+      <w:r>
+        <w:rPr>
+          <w:rFonts w:cstheme="minorHAnsi" w:hint="eastAsia"/>
+          <w:sz w:val="21"/>
+          <w:szCs w:val="21"/>
+        </w:rPr>
+        <w:t>·</w:t>
+      </w:r>
+      <w:r>
+        <w:rPr>
+          <w:rFonts w:cstheme="minorHAnsi"/>
+          <w:sz w:val="21"/>
+          <w:szCs w:val="21"/>
+        </w:rPr>
+        <w:t xml:space="preserve"> Information System</w:t>
       </w:r>
     </w:p>
     <w:p>
@@ -708,6 +711,551 @@
           <w:szCs w:val="21"/>
         </w:rPr>
       </w:pPr>
+      <w:r>
+        <w:rPr>
+          <w:rFonts w:cstheme="minorHAnsi"/>
+          <w:b/>
+          <w:bCs/>
+          <w:sz w:val="21"/>
+          <w:szCs w:val="21"/>
+        </w:rPr>
+        <w:t>STUDIOMATE</w:t>
+      </w:r>
+      <w:r>
+        <w:rPr>
+          <w:rFonts w:cstheme="minorHAnsi"/>
+          <w:b/>
+          <w:bCs/>
+          <w:sz w:val="21"/>
+          <w:szCs w:val="21"/>
+        </w:rPr>
+        <w:tab/>
+      </w:r>
+      <w:r>
+        <w:rPr>
+          <w:rFonts w:cstheme="minorHAnsi"/>
+          <w:b/>
+          <w:bCs/>
+          <w:sz w:val="21"/>
+          <w:szCs w:val="21"/>
+        </w:rPr>
+        <w:tab/>
+      </w:r>
+      <w:r>
+        <w:rPr>
+          <w:rFonts w:cstheme="minorHAnsi"/>
+          <w:b/>
+          <w:bCs/>
+          <w:sz w:val="21"/>
+          <w:szCs w:val="21"/>
+        </w:rPr>
+        <w:tab/>
+      </w:r>
+      <w:r>
+        <w:rPr>
+          <w:rFonts w:cstheme="minorHAnsi"/>
+          <w:b/>
+          <w:bCs/>
+          <w:sz w:val="21"/>
+          <w:szCs w:val="21"/>
+        </w:rPr>
+        <w:tab/>
+      </w:r>
+      <w:r>
+        <w:rPr>
+          <w:rFonts w:cstheme="minorHAnsi"/>
+          <w:b/>
+          <w:bCs/>
+          <w:sz w:val="21"/>
+          <w:szCs w:val="21"/>
+        </w:rPr>
+        <w:tab/>
+      </w:r>
+      <w:r>
+        <w:rPr>
+          <w:rFonts w:cstheme="minorHAnsi"/>
+          <w:b/>
+          <w:bCs/>
+          <w:sz w:val="21"/>
+          <w:szCs w:val="21"/>
+        </w:rPr>
+        <w:tab/>
+      </w:r>
+      <w:r>
+        <w:rPr>
+          <w:rFonts w:cstheme="minorHAnsi"/>
+          <w:b/>
+          <w:bCs/>
+          <w:sz w:val="21"/>
+          <w:szCs w:val="21"/>
+        </w:rPr>
+        <w:tab/>
+      </w:r>
+      <w:r>
+        <w:rPr>
+          <w:rFonts w:cstheme="minorHAnsi"/>
+          <w:b/>
+          <w:bCs/>
+          <w:sz w:val="21"/>
+          <w:szCs w:val="21"/>
+        </w:rPr>
+        <w:tab/>
+      </w:r>
+      <w:r>
+        <w:rPr>
+          <w:rFonts w:cstheme="minorHAnsi"/>
+          <w:b/>
+          <w:bCs/>
+          <w:sz w:val="21"/>
+          <w:szCs w:val="21"/>
+        </w:rPr>
+        <w:tab/>
+      </w:r>
+      <w:r>
+        <w:rPr>
+          <w:rFonts w:cstheme="minorHAnsi"/>
+          <w:b/>
+          <w:bCs/>
+          <w:sz w:val="21"/>
+          <w:szCs w:val="21"/>
+        </w:rPr>
+        <w:tab/>
+      </w:r>
+      <w:r>
+        <w:rPr>
+          <w:rFonts w:cstheme="minorHAnsi"/>
+          <w:b/>
+          <w:bCs/>
+          <w:sz w:val="21"/>
+          <w:szCs w:val="21"/>
+        </w:rPr>
+        <w:tab/>
+      </w:r>
+      <w:r>
+        <w:rPr>
+          <w:rFonts w:cstheme="minorHAnsi"/>
+          <w:b/>
+          <w:bCs/>
+          <w:sz w:val="21"/>
+          <w:szCs w:val="21"/>
+        </w:rPr>
+        <w:tab/>
+      </w:r>
+      <w:r>
+        <w:rPr>
+          <w:rFonts w:cstheme="minorHAnsi"/>
+          <w:b/>
+          <w:bCs/>
+          <w:sz w:val="21"/>
+          <w:szCs w:val="21"/>
+        </w:rPr>
+        <w:tab/>
+      </w:r>
+      <w:r>
+        <w:rPr>
+          <w:rFonts w:cstheme="minorHAnsi"/>
+          <w:b/>
+          <w:bCs/>
+          <w:sz w:val="21"/>
+          <w:szCs w:val="21"/>
+        </w:rPr>
+        <w:tab/>
+      </w:r>
+      <w:r>
+        <w:rPr>
+          <w:rFonts w:cstheme="minorHAnsi"/>
+          <w:b/>
+          <w:bCs/>
+          <w:sz w:val="21"/>
+          <w:szCs w:val="21"/>
+        </w:rPr>
+        <w:tab/>
+      </w:r>
+      <w:r>
+        <w:rPr>
+          <w:rFonts w:cstheme="minorHAnsi"/>
+          <w:b/>
+          <w:bCs/>
+          <w:sz w:val="21"/>
+          <w:szCs w:val="21"/>
+        </w:rPr>
+        <w:tab/>
+      </w:r>
+      <w:r>
+        <w:rPr>
+          <w:rFonts w:cstheme="minorHAnsi"/>
+          <w:b/>
+          <w:bCs/>
+          <w:sz w:val="21"/>
+          <w:szCs w:val="21"/>
+        </w:rPr>
+        <w:tab/>
+      </w:r>
+      <w:r>
+        <w:rPr>
+          <w:rFonts w:cstheme="minorHAnsi"/>
+          <w:b/>
+          <w:bCs/>
+          <w:sz w:val="21"/>
+          <w:szCs w:val="21"/>
+        </w:rPr>
+        <w:tab/>
+      </w:r>
+      <w:r>
+        <w:rPr>
+          <w:rFonts w:cstheme="minorHAnsi"/>
+          <w:b/>
+          <w:bCs/>
+          <w:sz w:val="21"/>
+          <w:szCs w:val="21"/>
+        </w:rPr>
+        <w:tab/>
+      </w:r>
+      <w:r>
+        <w:rPr>
+          <w:rFonts w:cstheme="minorHAnsi"/>
+          <w:b/>
+          <w:bCs/>
+          <w:sz w:val="21"/>
+          <w:szCs w:val="21"/>
+        </w:rPr>
+        <w:tab/>
+        <w:t>Seoul, Korea</w:t>
+      </w:r>
+      <w:r>
+        <w:rPr>
+          <w:rFonts w:cstheme="minorHAnsi"/>
+          <w:b/>
+          <w:bCs/>
+          <w:sz w:val="21"/>
+          <w:szCs w:val="21"/>
+        </w:rPr>
+        <w:br/>
+      </w:r>
+      <w:r>
+        <w:rPr>
+          <w:rFonts w:cstheme="minorHAnsi"/>
+          <w:b/>
+          <w:bCs/>
+          <w:i/>
+          <w:iCs/>
+          <w:sz w:val="21"/>
+          <w:szCs w:val="21"/>
+        </w:rPr>
+        <w:t>Software Engineer</w:t>
+      </w:r>
+      <w:r>
+        <w:rPr>
+          <w:rFonts w:cstheme="minorHAnsi"/>
+          <w:b/>
+          <w:bCs/>
+          <w:i/>
+          <w:iCs/>
+          <w:sz w:val="21"/>
+          <w:szCs w:val="21"/>
+        </w:rPr>
+        <w:tab/>
+      </w:r>
+      <w:r>
+        <w:rPr>
+          <w:rFonts w:cstheme="minorHAnsi"/>
+          <w:b/>
+          <w:bCs/>
+          <w:sz w:val="21"/>
+          <w:szCs w:val="21"/>
+        </w:rPr>
+        <w:tab/>
+      </w:r>
+      <w:r>
+        <w:rPr>
+          <w:rFonts w:cstheme="minorHAnsi"/>
+          <w:b/>
+          <w:bCs/>
+          <w:sz w:val="21"/>
+          <w:szCs w:val="21"/>
+        </w:rPr>
+        <w:tab/>
+      </w:r>
+      <w:r>
+        <w:rPr>
+          <w:rFonts w:cstheme="minorHAnsi"/>
+          <w:b/>
+          <w:bCs/>
+          <w:sz w:val="21"/>
+          <w:szCs w:val="21"/>
+        </w:rPr>
+        <w:tab/>
+      </w:r>
+      <w:r>
+        <w:rPr>
+          <w:rFonts w:cstheme="minorHAnsi"/>
+          <w:b/>
+          <w:bCs/>
+          <w:sz w:val="21"/>
+          <w:szCs w:val="21"/>
+        </w:rPr>
+        <w:tab/>
+      </w:r>
+      <w:r>
+        <w:rPr>
+          <w:rFonts w:cstheme="minorHAnsi"/>
+          <w:b/>
+          <w:bCs/>
+          <w:sz w:val="21"/>
+          <w:szCs w:val="21"/>
+        </w:rPr>
+        <w:tab/>
+      </w:r>
+      <w:r>
+        <w:rPr>
+          <w:rFonts w:cstheme="minorHAnsi"/>
+          <w:b/>
+          <w:bCs/>
+          <w:sz w:val="21"/>
+          <w:szCs w:val="21"/>
+        </w:rPr>
+        <w:tab/>
+      </w:r>
+      <w:r>
+        <w:rPr>
+          <w:rFonts w:cstheme="minorHAnsi"/>
+          <w:b/>
+          <w:bCs/>
+          <w:sz w:val="21"/>
+          <w:szCs w:val="21"/>
+        </w:rPr>
+        <w:tab/>
+      </w:r>
+      <w:r>
+        <w:rPr>
+          <w:rFonts w:cstheme="minorHAnsi"/>
+          <w:b/>
+          <w:bCs/>
+          <w:sz w:val="21"/>
+          <w:szCs w:val="21"/>
+        </w:rPr>
+        <w:tab/>
+      </w:r>
+      <w:r>
+        <w:rPr>
+          <w:rFonts w:cstheme="minorHAnsi"/>
+          <w:b/>
+          <w:bCs/>
+          <w:sz w:val="21"/>
+          <w:szCs w:val="21"/>
+        </w:rPr>
+        <w:tab/>
+      </w:r>
+      <w:r>
+        <w:rPr>
+          <w:rFonts w:cstheme="minorHAnsi"/>
+          <w:b/>
+          <w:bCs/>
+          <w:sz w:val="21"/>
+          <w:szCs w:val="21"/>
+        </w:rPr>
+        <w:tab/>
+      </w:r>
+      <w:r>
+        <w:rPr>
+          <w:rFonts w:cstheme="minorHAnsi"/>
+          <w:b/>
+          <w:bCs/>
+          <w:sz w:val="21"/>
+          <w:szCs w:val="21"/>
+        </w:rPr>
+        <w:tab/>
+      </w:r>
+      <w:r>
+        <w:rPr>
+          <w:rFonts w:cstheme="minorHAnsi"/>
+          <w:b/>
+          <w:bCs/>
+          <w:sz w:val="21"/>
+          <w:szCs w:val="21"/>
+        </w:rPr>
+        <w:tab/>
+      </w:r>
+      <w:r>
+        <w:rPr>
+          <w:rFonts w:cstheme="minorHAnsi"/>
+          <w:b/>
+          <w:bCs/>
+          <w:sz w:val="21"/>
+          <w:szCs w:val="21"/>
+        </w:rPr>
+        <w:tab/>
+      </w:r>
+      <w:r>
+        <w:rPr>
+          <w:rFonts w:cstheme="minorHAnsi"/>
+          <w:b/>
+          <w:bCs/>
+          <w:sz w:val="21"/>
+          <w:szCs w:val="21"/>
+        </w:rPr>
+        <w:tab/>
+      </w:r>
+      <w:r>
+        <w:rPr>
+          <w:rFonts w:cstheme="minorHAnsi"/>
+          <w:b/>
+          <w:bCs/>
+          <w:sz w:val="21"/>
+          <w:szCs w:val="21"/>
+        </w:rPr>
+        <w:tab/>
+        <w:t xml:space="preserve">     </w:t>
+      </w:r>
+      <w:r>
+        <w:rPr>
+          <w:rFonts w:cstheme="minorHAnsi"/>
+          <w:i/>
+          <w:iCs/>
+          <w:sz w:val="21"/>
+          <w:szCs w:val="21"/>
+        </w:rPr>
+        <w:t xml:space="preserve">December 2020 </w:t>
+      </w:r>
+      <w:r>
+        <w:rPr>
+          <w:rFonts w:cstheme="minorHAnsi"/>
+          <w:i/>
+          <w:iCs/>
+          <w:sz w:val="21"/>
+          <w:szCs w:val="21"/>
+        </w:rPr>
+        <w:t>–</w:t>
+      </w:r>
+      <w:r>
+        <w:rPr>
+          <w:rFonts w:cstheme="minorHAnsi"/>
+          <w:i/>
+          <w:iCs/>
+          <w:sz w:val="21"/>
+          <w:szCs w:val="21"/>
+        </w:rPr>
+        <w:t xml:space="preserve"> Present</w:t>
+      </w:r>
+      <w:r>
+        <w:rPr>
+          <w:rFonts w:cstheme="minorHAnsi"/>
+          <w:i/>
+          <w:iCs/>
+          <w:sz w:val="21"/>
+          <w:szCs w:val="21"/>
+        </w:rPr>
+        <w:br/>
+      </w:r>
+      <w:r>
+        <w:rPr>
+          <w:rFonts w:cstheme="minorHAnsi"/>
+          <w:i/>
+          <w:iCs/>
+          <w:sz w:val="21"/>
+          <w:szCs w:val="21"/>
+        </w:rPr>
+        <w:tab/>
+      </w:r>
+      <w:r>
+        <w:rPr>
+          <w:rFonts w:cstheme="minorHAnsi"/>
+          <w:sz w:val="21"/>
+          <w:szCs w:val="21"/>
+        </w:rPr>
+        <w:t>•</w:t>
+      </w:r>
+      <w:r>
+        <w:rPr>
+          <w:rFonts w:cstheme="minorHAnsi"/>
+          <w:sz w:val="21"/>
+          <w:szCs w:val="21"/>
+        </w:rPr>
+        <w:t xml:space="preserve"> </w:t>
+      </w:r>
+      <w:r>
+        <w:rPr>
+          <w:rFonts w:cstheme="minorHAnsi"/>
+          <w:sz w:val="21"/>
+          <w:szCs w:val="21"/>
+        </w:rPr>
+        <w:t>Maintain and develop a mobile-based real-time reservation system for efficient operation and management of studios</w:t>
+      </w:r>
+      <w:r>
+        <w:rPr>
+          <w:rFonts w:cstheme="minorHAnsi"/>
+          <w:sz w:val="21"/>
+          <w:szCs w:val="21"/>
+        </w:rPr>
+        <w:t xml:space="preserve"> </w:t>
+      </w:r>
+      <w:r>
+        <w:rPr>
+          <w:rFonts w:cstheme="minorHAnsi"/>
+          <w:sz w:val="21"/>
+          <w:szCs w:val="21"/>
+        </w:rPr>
+        <w:tab/>
+        <w:t>and constantly upgrade our official homepage and a web for studio owners using HTML, CSS, Vue.js and Jira</w:t>
+      </w:r>
+      <w:r>
+        <w:rPr>
+          <w:rFonts w:cstheme="minorHAnsi"/>
+          <w:sz w:val="21"/>
+          <w:szCs w:val="21"/>
+        </w:rPr>
+        <w:br/>
+      </w:r>
+      <w:r>
+        <w:rPr>
+          <w:rFonts w:cstheme="minorHAnsi"/>
+          <w:sz w:val="21"/>
+          <w:szCs w:val="21"/>
+        </w:rPr>
+        <w:tab/>
+      </w:r>
+      <w:r>
+        <w:rPr>
+          <w:rFonts w:cstheme="minorHAnsi"/>
+          <w:sz w:val="21"/>
+          <w:szCs w:val="21"/>
+        </w:rPr>
+        <w:t>•</w:t>
+      </w:r>
+      <w:r>
+        <w:rPr>
+          <w:rFonts w:cstheme="minorHAnsi"/>
+          <w:sz w:val="21"/>
+          <w:szCs w:val="21"/>
+        </w:rPr>
+        <w:t xml:space="preserve"> </w:t>
+      </w:r>
+      <w:r>
+        <w:rPr>
+          <w:rFonts w:cstheme="minorHAnsi"/>
+          <w:sz w:val="21"/>
+          <w:szCs w:val="21"/>
+        </w:rPr>
+        <w:t>Develop hybrid app that converts from existing Android and iOS native apps using React, Redux</w:t>
+      </w:r>
+      <w:r>
+        <w:rPr>
+          <w:rFonts w:cstheme="minorHAnsi"/>
+          <w:sz w:val="21"/>
+          <w:szCs w:val="21"/>
+        </w:rPr>
+        <w:t>, Sagas and Hooks</w:t>
+      </w:r>
+      <w:r>
+        <w:rPr>
+          <w:rFonts w:cstheme="minorHAnsi"/>
+          <w:b/>
+          <w:bCs/>
+          <w:sz w:val="21"/>
+          <w:szCs w:val="21"/>
+        </w:rPr>
+        <w:br/>
+      </w:r>
       <w:proofErr w:type="spellStart"/>
       <w:r>
         <w:rPr>
@@ -1269,15 +1817,7 @@
           <w:sz w:val="21"/>
           <w:szCs w:val="21"/>
         </w:rPr>
-        <w:t>HTML, CSS</w:t>
-      </w:r>
-      <w:r>
-        <w:rPr>
-          <w:rFonts w:cstheme="minorHAnsi"/>
-          <w:sz w:val="21"/>
-          <w:szCs w:val="21"/>
-        </w:rPr>
-        <w:t xml:space="preserve">, </w:t>
+        <w:t xml:space="preserve">HTML, CSS, </w:t>
       </w:r>
       <w:r>
         <w:rPr>
@@ -5209,657 +5749,6 @@
         </w:rPr>
         <w:t>Software: MySQL, Node.js, Oracle AWS, Android Studio</w:t>
       </w:r>
-      <w:r>
-        <w:rPr>
-          <w:rFonts w:cstheme="minorHAnsi"/>
-          <w:sz w:val="21"/>
-          <w:szCs w:val="21"/>
-        </w:rPr>
-        <w:br/>
-      </w:r>
-      <w:r>
-        <w:rPr>
-          <w:rFonts w:cstheme="minorHAnsi"/>
-          <w:b/>
-          <w:bCs/>
-          <w:sz w:val="21"/>
-          <w:szCs w:val="21"/>
-        </w:rPr>
-        <w:t xml:space="preserve"> </w:t>
-      </w:r>
-      <w:r>
-        <w:rPr>
-          <w:rFonts w:cstheme="minorHAnsi"/>
-          <w:b/>
-          <w:bCs/>
-          <w:sz w:val="21"/>
-          <w:szCs w:val="21"/>
-        </w:rPr>
-        <w:t>MFC</w:t>
-      </w:r>
-      <w:r>
-        <w:rPr>
-          <w:rFonts w:cstheme="minorHAnsi"/>
-          <w:b/>
-          <w:bCs/>
-          <w:sz w:val="21"/>
-          <w:szCs w:val="21"/>
-        </w:rPr>
-        <w:t xml:space="preserve"> </w:t>
-      </w:r>
-      <w:r>
-        <w:rPr>
-          <w:rFonts w:cstheme="minorHAnsi"/>
-          <w:b/>
-          <w:bCs/>
-          <w:sz w:val="21"/>
-          <w:szCs w:val="21"/>
-        </w:rPr>
-        <w:t>Snake Game</w:t>
-      </w:r>
-      <w:r>
-        <w:rPr>
-          <w:rFonts w:cstheme="minorHAnsi"/>
-          <w:b/>
-          <w:bCs/>
-          <w:sz w:val="21"/>
-          <w:szCs w:val="21"/>
-        </w:rPr>
-        <w:t xml:space="preserve"> </w:t>
-      </w:r>
-      <w:r>
-        <w:rPr>
-          <w:rFonts w:cstheme="minorHAnsi"/>
-          <w:b/>
-          <w:bCs/>
-          <w:sz w:val="21"/>
-          <w:szCs w:val="21"/>
-        </w:rPr>
-        <w:tab/>
-      </w:r>
-      <w:r>
-        <w:rPr>
-          <w:rFonts w:cstheme="minorHAnsi"/>
-          <w:b/>
-          <w:bCs/>
-          <w:sz w:val="21"/>
-          <w:szCs w:val="21"/>
-        </w:rPr>
-        <w:tab/>
-      </w:r>
-      <w:r>
-        <w:rPr>
-          <w:rFonts w:cstheme="minorHAnsi"/>
-          <w:b/>
-          <w:bCs/>
-          <w:sz w:val="21"/>
-          <w:szCs w:val="21"/>
-        </w:rPr>
-        <w:tab/>
-      </w:r>
-      <w:r>
-        <w:rPr>
-          <w:rFonts w:cstheme="minorHAnsi"/>
-          <w:b/>
-          <w:bCs/>
-          <w:sz w:val="21"/>
-          <w:szCs w:val="21"/>
-        </w:rPr>
-        <w:tab/>
-      </w:r>
-      <w:r>
-        <w:rPr>
-          <w:rFonts w:cstheme="minorHAnsi"/>
-          <w:b/>
-          <w:bCs/>
-          <w:sz w:val="21"/>
-          <w:szCs w:val="21"/>
-        </w:rPr>
-        <w:tab/>
-      </w:r>
-      <w:r>
-        <w:rPr>
-          <w:rFonts w:cstheme="minorHAnsi"/>
-          <w:b/>
-          <w:bCs/>
-          <w:sz w:val="21"/>
-          <w:szCs w:val="21"/>
-        </w:rPr>
-        <w:tab/>
-      </w:r>
-      <w:r>
-        <w:rPr>
-          <w:rFonts w:cstheme="minorHAnsi"/>
-          <w:b/>
-          <w:bCs/>
-          <w:sz w:val="21"/>
-          <w:szCs w:val="21"/>
-        </w:rPr>
-        <w:tab/>
-      </w:r>
-      <w:r>
-        <w:rPr>
-          <w:rFonts w:cstheme="minorHAnsi"/>
-          <w:b/>
-          <w:bCs/>
-          <w:sz w:val="21"/>
-          <w:szCs w:val="21"/>
-        </w:rPr>
-        <w:tab/>
-      </w:r>
-      <w:r>
-        <w:rPr>
-          <w:rFonts w:cstheme="minorHAnsi"/>
-          <w:b/>
-          <w:bCs/>
-          <w:sz w:val="21"/>
-          <w:szCs w:val="21"/>
-        </w:rPr>
-        <w:tab/>
-      </w:r>
-      <w:r>
-        <w:rPr>
-          <w:rFonts w:cstheme="minorHAnsi"/>
-          <w:b/>
-          <w:bCs/>
-          <w:sz w:val="21"/>
-          <w:szCs w:val="21"/>
-        </w:rPr>
-        <w:tab/>
-      </w:r>
-      <w:r>
-        <w:rPr>
-          <w:rFonts w:cstheme="minorHAnsi"/>
-          <w:b/>
-          <w:bCs/>
-          <w:sz w:val="21"/>
-          <w:szCs w:val="21"/>
-        </w:rPr>
-        <w:t xml:space="preserve">       </w:t>
-      </w:r>
-      <w:r>
-        <w:rPr>
-          <w:rFonts w:cstheme="minorHAnsi"/>
-          <w:b/>
-          <w:bCs/>
-          <w:sz w:val="21"/>
-          <w:szCs w:val="21"/>
-        </w:rPr>
-        <w:tab/>
-      </w:r>
-      <w:r>
-        <w:rPr>
-          <w:rFonts w:cstheme="minorHAnsi"/>
-          <w:b/>
-          <w:bCs/>
-          <w:sz w:val="21"/>
-          <w:szCs w:val="21"/>
-        </w:rPr>
-        <w:tab/>
-      </w:r>
-      <w:r>
-        <w:rPr>
-          <w:rFonts w:cstheme="minorHAnsi"/>
-          <w:b/>
-          <w:bCs/>
-          <w:sz w:val="21"/>
-          <w:szCs w:val="21"/>
-        </w:rPr>
-        <w:tab/>
-      </w:r>
-      <w:r>
-        <w:rPr>
-          <w:rFonts w:cstheme="minorHAnsi"/>
-          <w:b/>
-          <w:bCs/>
-          <w:sz w:val="21"/>
-          <w:szCs w:val="21"/>
-        </w:rPr>
-        <w:tab/>
-      </w:r>
-      <w:r>
-        <w:rPr>
-          <w:rFonts w:cstheme="minorHAnsi"/>
-          <w:b/>
-          <w:bCs/>
-          <w:sz w:val="21"/>
-          <w:szCs w:val="21"/>
-        </w:rPr>
-        <w:tab/>
-      </w:r>
-      <w:r>
-        <w:rPr>
-          <w:rFonts w:cstheme="minorHAnsi"/>
-          <w:b/>
-          <w:bCs/>
-          <w:sz w:val="21"/>
-          <w:szCs w:val="21"/>
-        </w:rPr>
-        <w:tab/>
-      </w:r>
-      <w:r>
-        <w:rPr>
-          <w:rFonts w:cstheme="minorHAnsi"/>
-          <w:b/>
-          <w:bCs/>
-          <w:sz w:val="21"/>
-          <w:szCs w:val="21"/>
-        </w:rPr>
-        <w:tab/>
-      </w:r>
-      <w:r>
-        <w:rPr>
-          <w:rFonts w:cstheme="minorHAnsi"/>
-          <w:b/>
-          <w:bCs/>
-          <w:sz w:val="21"/>
-          <w:szCs w:val="21"/>
-        </w:rPr>
-        <w:tab/>
-      </w:r>
-      <w:r>
-        <w:rPr>
-          <w:rFonts w:cstheme="minorHAnsi"/>
-          <w:b/>
-          <w:bCs/>
-          <w:sz w:val="21"/>
-          <w:szCs w:val="21"/>
-        </w:rPr>
-        <w:tab/>
-      </w:r>
-      <w:r>
-        <w:rPr>
-          <w:rFonts w:cstheme="minorHAnsi"/>
-          <w:b/>
-          <w:bCs/>
-          <w:sz w:val="21"/>
-          <w:szCs w:val="21"/>
-        </w:rPr>
-        <w:t>Seoul, Korea</w:t>
-      </w:r>
-      <w:r>
-        <w:rPr>
-          <w:rFonts w:cstheme="minorHAnsi"/>
-          <w:sz w:val="21"/>
-          <w:szCs w:val="21"/>
-        </w:rPr>
-        <w:br/>
-      </w:r>
-      <w:r>
-        <w:rPr>
-          <w:rFonts w:cstheme="minorHAnsi"/>
-          <w:b/>
-          <w:bCs/>
-          <w:i/>
-          <w:iCs/>
-          <w:sz w:val="21"/>
-          <w:szCs w:val="21"/>
-        </w:rPr>
-        <w:t>Software Developer</w:t>
-      </w:r>
-      <w:r>
-        <w:rPr>
-          <w:rFonts w:cstheme="minorHAnsi"/>
-          <w:i/>
-          <w:iCs/>
-          <w:sz w:val="21"/>
-          <w:szCs w:val="21"/>
-        </w:rPr>
-        <w:t xml:space="preserve"> </w:t>
-      </w:r>
-      <w:r>
-        <w:rPr>
-          <w:rFonts w:cstheme="minorHAnsi"/>
-          <w:i/>
-          <w:iCs/>
-          <w:sz w:val="21"/>
-          <w:szCs w:val="21"/>
-        </w:rPr>
-        <w:tab/>
-      </w:r>
-      <w:r>
-        <w:rPr>
-          <w:rFonts w:cstheme="minorHAnsi"/>
-          <w:i/>
-          <w:iCs/>
-          <w:sz w:val="21"/>
-          <w:szCs w:val="21"/>
-        </w:rPr>
-        <w:tab/>
-      </w:r>
-      <w:r>
-        <w:rPr>
-          <w:rFonts w:cstheme="minorHAnsi"/>
-          <w:i/>
-          <w:iCs/>
-          <w:sz w:val="21"/>
-          <w:szCs w:val="21"/>
-        </w:rPr>
-        <w:tab/>
-      </w:r>
-      <w:r>
-        <w:rPr>
-          <w:rFonts w:cstheme="minorHAnsi"/>
-          <w:i/>
-          <w:iCs/>
-          <w:sz w:val="21"/>
-          <w:szCs w:val="21"/>
-        </w:rPr>
-        <w:tab/>
-      </w:r>
-      <w:r>
-        <w:rPr>
-          <w:rFonts w:cstheme="minorHAnsi"/>
-          <w:i/>
-          <w:iCs/>
-          <w:sz w:val="21"/>
-          <w:szCs w:val="21"/>
-        </w:rPr>
-        <w:tab/>
-      </w:r>
-      <w:r>
-        <w:rPr>
-          <w:rFonts w:cstheme="minorHAnsi"/>
-          <w:i/>
-          <w:iCs/>
-          <w:sz w:val="21"/>
-          <w:szCs w:val="21"/>
-        </w:rPr>
-        <w:tab/>
-      </w:r>
-      <w:r>
-        <w:rPr>
-          <w:rFonts w:cstheme="minorHAnsi"/>
-          <w:i/>
-          <w:iCs/>
-          <w:sz w:val="21"/>
-          <w:szCs w:val="21"/>
-        </w:rPr>
-        <w:tab/>
-      </w:r>
-      <w:r>
-        <w:rPr>
-          <w:rFonts w:cstheme="minorHAnsi"/>
-          <w:i/>
-          <w:iCs/>
-          <w:sz w:val="21"/>
-          <w:szCs w:val="21"/>
-        </w:rPr>
-        <w:tab/>
-      </w:r>
-      <w:r>
-        <w:rPr>
-          <w:rFonts w:cstheme="minorHAnsi"/>
-          <w:i/>
-          <w:iCs/>
-          <w:sz w:val="21"/>
-          <w:szCs w:val="21"/>
-        </w:rPr>
-        <w:tab/>
-      </w:r>
-      <w:r>
-        <w:rPr>
-          <w:rFonts w:cstheme="minorHAnsi"/>
-          <w:i/>
-          <w:iCs/>
-          <w:sz w:val="21"/>
-          <w:szCs w:val="21"/>
-        </w:rPr>
-        <w:tab/>
-      </w:r>
-      <w:r>
-        <w:rPr>
-          <w:rFonts w:cstheme="minorHAnsi"/>
-          <w:i/>
-          <w:iCs/>
-          <w:sz w:val="21"/>
-          <w:szCs w:val="21"/>
-        </w:rPr>
-        <w:tab/>
-      </w:r>
-      <w:r>
-        <w:rPr>
-          <w:rFonts w:cstheme="minorHAnsi"/>
-          <w:i/>
-          <w:iCs/>
-          <w:sz w:val="21"/>
-          <w:szCs w:val="21"/>
-        </w:rPr>
-        <w:t xml:space="preserve">           </w:t>
-      </w:r>
-      <w:r>
-        <w:rPr>
-          <w:rFonts w:cstheme="minorHAnsi"/>
-          <w:i/>
-          <w:iCs/>
-          <w:sz w:val="21"/>
-          <w:szCs w:val="21"/>
-        </w:rPr>
-        <w:tab/>
-      </w:r>
-      <w:r>
-        <w:rPr>
-          <w:rFonts w:cstheme="minorHAnsi"/>
-          <w:i/>
-          <w:iCs/>
-          <w:sz w:val="21"/>
-          <w:szCs w:val="21"/>
-        </w:rPr>
-        <w:tab/>
-      </w:r>
-      <w:r>
-        <w:rPr>
-          <w:rFonts w:cstheme="minorHAnsi"/>
-          <w:i/>
-          <w:iCs/>
-          <w:sz w:val="21"/>
-          <w:szCs w:val="21"/>
-        </w:rPr>
-        <w:tab/>
-      </w:r>
-      <w:r>
-        <w:rPr>
-          <w:rFonts w:cstheme="minorHAnsi"/>
-          <w:i/>
-          <w:iCs/>
-          <w:sz w:val="21"/>
-          <w:szCs w:val="21"/>
-        </w:rPr>
-        <w:tab/>
-      </w:r>
-      <w:r>
-        <w:rPr>
-          <w:rFonts w:cstheme="minorHAnsi"/>
-          <w:i/>
-          <w:iCs/>
-          <w:sz w:val="21"/>
-          <w:szCs w:val="21"/>
-        </w:rPr>
-        <w:tab/>
-      </w:r>
-      <w:r>
-        <w:rPr>
-          <w:rFonts w:cstheme="minorHAnsi"/>
-          <w:i/>
-          <w:iCs/>
-          <w:sz w:val="21"/>
-          <w:szCs w:val="21"/>
-        </w:rPr>
-        <w:t xml:space="preserve"> </w:t>
-      </w:r>
-      <w:r>
-        <w:rPr>
-          <w:rFonts w:cstheme="minorHAnsi"/>
-          <w:i/>
-          <w:iCs/>
-          <w:sz w:val="21"/>
-          <w:szCs w:val="21"/>
-        </w:rPr>
-        <w:tab/>
-        <w:t xml:space="preserve">     </w:t>
-      </w:r>
-      <w:r>
-        <w:rPr>
-          <w:rFonts w:cstheme="minorHAnsi"/>
-          <w:i/>
-          <w:iCs/>
-          <w:sz w:val="21"/>
-          <w:szCs w:val="21"/>
-        </w:rPr>
-        <w:t>June 2016</w:t>
-      </w:r>
-      <w:r>
-        <w:rPr>
-          <w:rFonts w:cstheme="minorHAnsi"/>
-          <w:sz w:val="21"/>
-          <w:szCs w:val="21"/>
-        </w:rPr>
-        <w:br/>
-      </w:r>
-      <w:r>
-        <w:rPr>
-          <w:rFonts w:cstheme="minorHAnsi"/>
-          <w:sz w:val="21"/>
-          <w:szCs w:val="21"/>
-        </w:rPr>
-        <w:tab/>
-      </w:r>
-      <w:r>
-        <w:rPr>
-          <w:rFonts w:cstheme="minorHAnsi"/>
-          <w:sz w:val="21"/>
-          <w:szCs w:val="21"/>
-        </w:rPr>
-        <w:t>•</w:t>
-      </w:r>
-      <w:r>
-        <w:rPr>
-          <w:rFonts w:cstheme="minorHAnsi"/>
-          <w:sz w:val="21"/>
-          <w:szCs w:val="21"/>
-        </w:rPr>
-        <w:t xml:space="preserve"> </w:t>
-      </w:r>
-      <w:r>
-        <w:rPr>
-          <w:rFonts w:cstheme="minorHAnsi"/>
-          <w:sz w:val="21"/>
-          <w:szCs w:val="21"/>
-        </w:rPr>
-        <w:t xml:space="preserve">Within the square box, a virtual snake moves at a set speed and its tail will grow by +1 when it eats the randomly </w:t>
-      </w:r>
-      <w:r>
-        <w:rPr>
-          <w:rFonts w:cstheme="minorHAnsi"/>
-          <w:sz w:val="21"/>
-          <w:szCs w:val="21"/>
-        </w:rPr>
-        <w:tab/>
-      </w:r>
-      <w:r>
-        <w:rPr>
-          <w:rFonts w:cstheme="minorHAnsi"/>
-          <w:sz w:val="21"/>
-          <w:szCs w:val="21"/>
-        </w:rPr>
-        <w:t>produced fruit</w:t>
-      </w:r>
-      <w:r>
-        <w:rPr>
-          <w:rFonts w:cstheme="minorHAnsi"/>
-          <w:sz w:val="21"/>
-          <w:szCs w:val="21"/>
-        </w:rPr>
-        <w:t xml:space="preserve"> and t</w:t>
-      </w:r>
-      <w:r>
-        <w:rPr>
-          <w:rFonts w:cstheme="minorHAnsi"/>
-          <w:sz w:val="21"/>
-          <w:szCs w:val="21"/>
-        </w:rPr>
-        <w:t>he game ends when the snake’s head bumps into the wall or hits its body</w:t>
-      </w:r>
-      <w:r>
-        <w:rPr>
-          <w:rFonts w:cstheme="minorHAnsi"/>
-          <w:sz w:val="21"/>
-          <w:szCs w:val="21"/>
-        </w:rPr>
-        <w:t xml:space="preserve"> </w:t>
-      </w:r>
-      <w:r>
-        <w:rPr>
-          <w:rFonts w:cstheme="minorHAnsi"/>
-          <w:sz w:val="21"/>
-          <w:szCs w:val="21"/>
-        </w:rPr>
-        <w:br/>
-      </w:r>
-      <w:r>
-        <w:rPr>
-          <w:rFonts w:cstheme="minorHAnsi"/>
-          <w:sz w:val="21"/>
-          <w:szCs w:val="21"/>
-        </w:rPr>
-        <w:tab/>
-      </w:r>
-      <w:r>
-        <w:rPr>
-          <w:rFonts w:cstheme="minorHAnsi"/>
-          <w:sz w:val="21"/>
-          <w:szCs w:val="21"/>
-        </w:rPr>
-        <w:t>•</w:t>
-      </w:r>
-      <w:r>
-        <w:rPr>
-          <w:rFonts w:cstheme="minorHAnsi"/>
-          <w:sz w:val="21"/>
-          <w:szCs w:val="21"/>
-        </w:rPr>
-        <w:t xml:space="preserve"> </w:t>
-      </w:r>
-      <w:r>
-        <w:rPr>
-          <w:rFonts w:cstheme="minorHAnsi"/>
-          <w:sz w:val="21"/>
-          <w:szCs w:val="21"/>
-        </w:rPr>
-        <w:t>Programming Languages</w:t>
-      </w:r>
-      <w:r>
-        <w:rPr>
-          <w:rFonts w:cstheme="minorHAnsi"/>
-          <w:sz w:val="21"/>
-          <w:szCs w:val="21"/>
-        </w:rPr>
-        <w:t xml:space="preserve"> </w:t>
-      </w:r>
-      <w:r>
-        <w:rPr>
-          <w:rFonts w:cstheme="minorHAnsi"/>
-          <w:sz w:val="21"/>
-          <w:szCs w:val="21"/>
-        </w:rPr>
-        <w:t>·</w:t>
-      </w:r>
-      <w:r>
-        <w:rPr>
-          <w:rFonts w:cstheme="minorHAnsi"/>
-          <w:sz w:val="21"/>
-          <w:szCs w:val="21"/>
-        </w:rPr>
-        <w:t xml:space="preserve"> </w:t>
-      </w:r>
-      <w:r>
-        <w:rPr>
-          <w:rFonts w:cstheme="minorHAnsi"/>
-          <w:sz w:val="21"/>
-          <w:szCs w:val="21"/>
-        </w:rPr>
-        <w:t>Software: Visual C++, MFC</w:t>
-      </w:r>
     </w:p>
     <w:p>
       <w:pPr>
@@ -6078,51 +5967,131 @@
           <w:sz w:val="21"/>
           <w:szCs w:val="21"/>
         </w:rPr>
+        <w:t xml:space="preserve">Vue.js, </w:t>
+      </w:r>
+      <w:r>
+        <w:rPr>
+          <w:rFonts w:cstheme="minorHAnsi" w:hint="eastAsia"/>
+          <w:sz w:val="21"/>
+          <w:szCs w:val="21"/>
+        </w:rPr>
+        <w:t>Node</w:t>
+      </w:r>
+      <w:r>
+        <w:rPr>
+          <w:rFonts w:cstheme="minorHAnsi"/>
+          <w:sz w:val="21"/>
+          <w:szCs w:val="21"/>
+        </w:rPr>
+        <w:t>.</w:t>
+      </w:r>
+      <w:r>
+        <w:rPr>
+          <w:rFonts w:cstheme="minorHAnsi" w:hint="eastAsia"/>
+          <w:sz w:val="21"/>
+          <w:szCs w:val="21"/>
+        </w:rPr>
+        <w:t xml:space="preserve">js, SASS, </w:t>
+      </w:r>
+      <w:r>
+        <w:rPr>
+          <w:rFonts w:cstheme="minorHAnsi" w:hint="eastAsia"/>
+          <w:sz w:val="21"/>
+          <w:szCs w:val="21"/>
+        </w:rPr>
+        <w:t>Git</w:t>
+      </w:r>
+      <w:r>
+        <w:rPr>
+          <w:rFonts w:cstheme="minorHAnsi" w:hint="eastAsia"/>
+          <w:sz w:val="21"/>
+          <w:szCs w:val="21"/>
+        </w:rPr>
+        <w:t>,</w:t>
+      </w:r>
+      <w:r>
+        <w:rPr>
+          <w:rFonts w:cstheme="minorHAnsi"/>
+          <w:sz w:val="21"/>
+          <w:szCs w:val="21"/>
+        </w:rPr>
         <w:t xml:space="preserve"> </w:t>
       </w:r>
       <w:r>
         <w:rPr>
-          <w:rFonts w:cstheme="minorHAnsi" w:hint="eastAsia"/>
-          <w:sz w:val="21"/>
-          <w:szCs w:val="21"/>
-        </w:rPr>
-        <w:t>Node</w:t>
-      </w:r>
-      <w:r>
-        <w:rPr>
-          <w:rFonts w:cstheme="minorHAnsi"/>
-          <w:sz w:val="21"/>
-          <w:szCs w:val="21"/>
-        </w:rPr>
-        <w:t>.</w:t>
-      </w:r>
-      <w:r>
-        <w:rPr>
-          <w:rFonts w:cstheme="minorHAnsi" w:hint="eastAsia"/>
-          <w:sz w:val="21"/>
-          <w:szCs w:val="21"/>
-        </w:rPr>
-        <w:t xml:space="preserve">js, SASS, </w:t>
-      </w:r>
-      <w:r>
-        <w:rPr>
-          <w:rFonts w:cstheme="minorHAnsi" w:hint="eastAsia"/>
-          <w:sz w:val="21"/>
-          <w:szCs w:val="21"/>
-        </w:rPr>
-        <w:t>Git</w:t>
-      </w:r>
-      <w:r>
-        <w:rPr>
-          <w:rFonts w:cstheme="minorHAnsi" w:hint="eastAsia"/>
-          <w:sz w:val="21"/>
-          <w:szCs w:val="21"/>
-        </w:rPr>
-        <w:t>,</w:t>
-      </w:r>
-      <w:r>
-        <w:rPr>
-          <w:rFonts w:cstheme="minorHAnsi"/>
+          <w:rFonts w:cstheme="minorHAnsi"/>
+          <w:sz w:val="21"/>
+          <w:szCs w:val="21"/>
+        </w:rPr>
+        <w:t>JSP, JDBC</w:t>
+      </w:r>
+      <w:r>
+        <w:rPr>
+          <w:rFonts w:cstheme="minorHAnsi"/>
+          <w:sz w:val="21"/>
+          <w:szCs w:val="21"/>
+        </w:rPr>
+        <w:t xml:space="preserve">, </w:t>
+      </w:r>
+      <w:r>
+        <w:rPr>
+          <w:rFonts w:cstheme="minorHAnsi"/>
+          <w:sz w:val="21"/>
+          <w:szCs w:val="21"/>
+        </w:rPr>
+        <w:t>MFC</w:t>
+      </w:r>
+      <w:r>
+        <w:rPr>
+          <w:rFonts w:cstheme="minorHAnsi"/>
+          <w:sz w:val="21"/>
+          <w:szCs w:val="21"/>
+        </w:rPr>
+        <w:br/>
+      </w:r>
+      <w:r>
+        <w:rPr>
+          <w:rFonts w:cstheme="minorHAnsi"/>
+          <w:sz w:val="21"/>
+          <w:szCs w:val="21"/>
+        </w:rPr>
+        <w:t>•</w:t>
+      </w:r>
+      <w:r>
+        <w:rPr>
+          <w:rFonts w:cstheme="minorHAnsi"/>
+          <w:sz w:val="21"/>
+          <w:szCs w:val="21"/>
+        </w:rPr>
+        <w:t xml:space="preserve"> Adaptable</w:t>
+      </w:r>
+      <w:r>
+        <w:rPr>
+          <w:rFonts w:cstheme="minorHAnsi" w:hint="eastAsia"/>
+          <w:sz w:val="21"/>
+          <w:szCs w:val="21"/>
+        </w:rPr>
+        <w:t xml:space="preserve">-fast </w:t>
+      </w:r>
+      <w:r>
+        <w:rPr>
+          <w:rFonts w:cstheme="minorHAnsi"/>
+          <w:sz w:val="21"/>
+          <w:szCs w:val="21"/>
+        </w:rPr>
+        <w:t>lear</w:t>
+      </w:r>
+      <w:r>
+        <w:rPr>
+          <w:rFonts w:cstheme="minorHAnsi"/>
+          <w:sz w:val="21"/>
+          <w:szCs w:val="21"/>
+        </w:rPr>
+        <w:t>ner, Excellent time management,</w:t>
+      </w:r>
+      <w:r>
+        <w:rPr>
+          <w:rFonts w:cstheme="minorHAnsi" w:hint="eastAsia"/>
           <w:sz w:val="21"/>
           <w:szCs w:val="21"/>
         </w:rPr>
@@ -6134,23 +6103,63 @@
           <w:sz w:val="21"/>
           <w:szCs w:val="21"/>
         </w:rPr>
-        <w:t>JSP, JDBC</w:t>
-      </w:r>
-      <w:r>
-        <w:rPr>
-          <w:rFonts w:cstheme="minorHAnsi"/>
-          <w:sz w:val="21"/>
-          <w:szCs w:val="21"/>
-        </w:rPr>
-        <w:t xml:space="preserve">, </w:t>
-      </w:r>
-      <w:r>
-        <w:rPr>
-          <w:rFonts w:cstheme="minorHAnsi"/>
-          <w:sz w:val="21"/>
-          <w:szCs w:val="21"/>
-        </w:rPr>
-        <w:t>MFC</w:t>
+        <w:t>Tenacious attitude, Strong responsibility, Creative, Ability to cooperate and achieve great results</w:t>
+      </w:r>
+      <w:r>
+        <w:rPr>
+          <w:rFonts w:cstheme="minorHAnsi"/>
+          <w:sz w:val="21"/>
+          <w:szCs w:val="21"/>
+        </w:rPr>
+        <w:t>, Enthusiastic in my job, Ability of logical judgement</w:t>
+      </w:r>
+      <w:r>
+        <w:rPr>
+          <w:rFonts w:cstheme="minorHAnsi"/>
+          <w:sz w:val="21"/>
+          <w:szCs w:val="21"/>
+        </w:rPr>
+        <w:t>, High</w:t>
+      </w:r>
+      <w:r>
+        <w:rPr>
+          <w:rFonts w:cstheme="minorHAnsi"/>
+          <w:sz w:val="21"/>
+          <w:szCs w:val="21"/>
+        </w:rPr>
+        <w:t xml:space="preserve"> performance at both individual</w:t>
+      </w:r>
+      <w:r>
+        <w:rPr>
+          <w:rFonts w:cstheme="minorHAnsi" w:hint="eastAsia"/>
+          <w:sz w:val="21"/>
+          <w:szCs w:val="21"/>
+        </w:rPr>
+        <w:t>/</w:t>
+      </w:r>
+      <w:r>
+        <w:rPr>
+          <w:rFonts w:cstheme="minorHAnsi"/>
+          <w:sz w:val="21"/>
+          <w:szCs w:val="21"/>
+        </w:rPr>
+        <w:t>team</w:t>
+      </w:r>
+      <w:r>
+        <w:rPr>
+          <w:rFonts w:cstheme="minorHAnsi" w:hint="eastAsia"/>
+          <w:sz w:val="21"/>
+          <w:szCs w:val="21"/>
+        </w:rPr>
+        <w:t xml:space="preserve"> </w:t>
+      </w:r>
+      <w:r>
+        <w:rPr>
+          <w:rFonts w:cstheme="minorHAnsi"/>
+          <w:sz w:val="21"/>
+          <w:szCs w:val="21"/>
+        </w:rPr>
+        <w:t>work</w:t>
       </w:r>
       <w:r>
         <w:rPr>
@@ -6174,127 +6183,25 @@
           <w:sz w:val="21"/>
           <w:szCs w:val="21"/>
         </w:rPr>
-        <w:t xml:space="preserve"> Adaptable</w:t>
-      </w:r>
-      <w:r>
-        <w:rPr>
-          <w:rFonts w:cstheme="minorHAnsi" w:hint="eastAsia"/>
-          <w:sz w:val="21"/>
-          <w:szCs w:val="21"/>
-        </w:rPr>
-        <w:t xml:space="preserve">-fast </w:t>
-      </w:r>
-      <w:r>
-        <w:rPr>
-          <w:rFonts w:cstheme="minorHAnsi"/>
-          <w:sz w:val="21"/>
-          <w:szCs w:val="21"/>
-        </w:rPr>
-        <w:t>lear</w:t>
-      </w:r>
-      <w:r>
-        <w:rPr>
-          <w:rFonts w:cstheme="minorHAnsi"/>
-          <w:sz w:val="21"/>
-          <w:szCs w:val="21"/>
-        </w:rPr>
-        <w:t>ner, Excellent time management,</w:t>
-      </w:r>
-      <w:r>
-        <w:rPr>
-          <w:rFonts w:cstheme="minorHAnsi" w:hint="eastAsia"/>
-          <w:sz w:val="21"/>
-          <w:szCs w:val="21"/>
-        </w:rPr>
         <w:t xml:space="preserve"> </w:t>
       </w:r>
-      <w:r>
-        <w:rPr>
-          <w:rFonts w:cstheme="minorHAnsi"/>
-          <w:sz w:val="21"/>
-          <w:szCs w:val="21"/>
-        </w:rPr>
-        <w:t>Tenacious attitude, Strong responsibility, Creative, Ability to cooperate and achieve great results</w:t>
-      </w:r>
-      <w:r>
-        <w:rPr>
-          <w:rFonts w:cstheme="minorHAnsi"/>
-          <w:sz w:val="21"/>
-          <w:szCs w:val="21"/>
-        </w:rPr>
-        <w:t>, Enthusiastic in my job, Ability of logical judgement</w:t>
-      </w:r>
-      <w:r>
-        <w:rPr>
-          <w:rFonts w:cstheme="minorHAnsi"/>
-          <w:sz w:val="21"/>
-          <w:szCs w:val="21"/>
-        </w:rPr>
-        <w:t>, High</w:t>
-      </w:r>
-      <w:r>
-        <w:rPr>
-          <w:rFonts w:cstheme="minorHAnsi"/>
-          <w:sz w:val="21"/>
-          <w:szCs w:val="21"/>
-        </w:rPr>
-        <w:t xml:space="preserve"> performance at both individual</w:t>
-      </w:r>
-      <w:r>
-        <w:rPr>
-          <w:rFonts w:cstheme="minorHAnsi" w:hint="eastAsia"/>
-          <w:sz w:val="21"/>
-          <w:szCs w:val="21"/>
-        </w:rPr>
-        <w:t>/</w:t>
-      </w:r>
-      <w:r>
-        <w:rPr>
-          <w:rFonts w:cstheme="minorHAnsi"/>
-          <w:sz w:val="21"/>
-          <w:szCs w:val="21"/>
-        </w:rPr>
-        <w:t>team</w:t>
-      </w:r>
-      <w:r>
-        <w:rPr>
-          <w:rFonts w:cstheme="minorHAnsi" w:hint="eastAsia"/>
-          <w:sz w:val="21"/>
-          <w:szCs w:val="21"/>
-        </w:rPr>
-        <w:t xml:space="preserve"> </w:t>
-      </w:r>
-      <w:r>
-        <w:rPr>
-          <w:rFonts w:cstheme="minorHAnsi"/>
-          <w:sz w:val="21"/>
-          <w:szCs w:val="21"/>
-        </w:rPr>
-        <w:t>work</w:t>
-      </w:r>
-      <w:r>
-        <w:rPr>
-          <w:rFonts w:cstheme="minorHAnsi"/>
-          <w:sz w:val="21"/>
-          <w:szCs w:val="21"/>
-        </w:rPr>
-        <w:br/>
-      </w:r>
-      <w:r>
-        <w:rPr>
-          <w:rFonts w:cstheme="minorHAnsi"/>
-          <w:sz w:val="21"/>
-          <w:szCs w:val="21"/>
-        </w:rPr>
-        <w:t>•</w:t>
-      </w:r>
-      <w:r>
-        <w:rPr>
-          <w:rFonts w:cstheme="minorHAnsi"/>
-          <w:sz w:val="21"/>
-          <w:szCs w:val="21"/>
-        </w:rPr>
-        <w:t xml:space="preserve"> English(Fluent), Korean(Native)</w:t>
+      <w:proofErr w:type="gramStart"/>
+      <w:r>
+        <w:rPr>
+          <w:rFonts w:cstheme="minorHAnsi"/>
+          <w:sz w:val="21"/>
+          <w:szCs w:val="21"/>
+        </w:rPr>
+        <w:t>English(</w:t>
+      </w:r>
+      <w:proofErr w:type="gramEnd"/>
+      <w:r>
+        <w:rPr>
+          <w:rFonts w:cstheme="minorHAnsi"/>
+          <w:sz w:val="21"/>
+          <w:szCs w:val="21"/>
+        </w:rPr>
+        <w:t>Fluent), Korean(Native)</w:t>
       </w:r>
     </w:p>
     <w:sectPr>
@@ -6308,7 +6215,7 @@
 </file>
 
 <file path=word/endnotes.xml><?xml version="1.0" encoding="utf-8"?>
-<w:endnotes xmlns:wpc="http://schemas.microsoft.com/office/word/2010/wordprocessingCanvas" xmlns:cx="http://schemas.microsoft.com/office/drawing/2014/chartex" xmlns:cx1="http://schemas.microsoft.com/office/drawing/2015/9/8/chartex" xmlns:cx2="http://schemas.microsoft.com/office/drawing/2015/10/21/chartex" xmlns:cx3="http://schemas.microsoft.com/office/drawing/2016/5/9/chartex" xmlns:cx4="http://schemas.microsoft.com/office/drawing/2016/5/10/chartex" xmlns:cx5="http://schemas.microsoft.com/office/drawing/2016/5/11/chartex" xmlns:cx6="http://schemas.microsoft.com/office/drawing/2016/5/12/chartex" xmlns:cx7="http://schemas.microsoft.com/office/drawing/2016/5/13/chartex" xmlns:cx8="http://schemas.microsoft.com/office/drawing/2016/5/14/chartex" xmlns:mc="http://schemas.openxmlformats.org/markup-compatibility/2006" xmlns:aink="http://schemas.microsoft.com/office/drawing/2016/ink" xmlns:am3d="http://schemas.microsoft.com/office/drawing/2017/model3d" xmlns:o="urn:schemas-microsoft-com:office:office" xmlns:r="http://schemas.openxmlformats.org/officeDocument/2006/relationships" xmlns:m="http://schemas.openxmlformats.org/officeDocument/2006/math" xmlns:v="urn:schemas-microsoft-com:vml" xmlns:wp14="http://schemas.microsoft.com/office/word/2010/wordprocessingDrawing" xmlns:wp="http://schemas.openxmlformats.org/drawingml/2006/wordprocessingDrawing" xmlns:w10="urn:schemas-microsoft-com:office:word" xmlns:w="http://schemas.openxmlformats.org/wordprocessingml/2006/main" xmlns:w14="http://schemas.microsoft.com/office/word/2010/wordml" xmlns:w15="http://schemas.microsoft.com/office/word/2012/wordml" xmlns:w16cex="http://schemas.microsoft.com/office/word/2018/wordml/cex" xmlns:w16cid="http://schemas.microsoft.com/office/word/2016/wordml/cid" xmlns:w16="http://schemas.microsoft.com/office/word/2018/wordml" xmlns:w16se="http://schemas.microsoft.com/office/word/2015/wordml/symex" xmlns:wpg="http://schemas.microsoft.com/office/word/2010/wordprocessingGroup" xmlns:wpi="http://schemas.microsoft.com/office/word/2010/wordprocessingInk" xmlns:wne="http://schemas.microsoft.com/office/word/2006/wordml" xmlns:wps="http://schemas.microsoft.com/office/word/2010/wordprocessingShape" mc:Ignorable="w14 w15 w16se w16cid w16 w16cex wp14">
+<w:endnotes xmlns:wpc="http://schemas.microsoft.com/office/word/2010/wordprocessingCanvas" xmlns:cx="http://schemas.microsoft.com/office/drawing/2014/chartex" xmlns:cx1="http://schemas.microsoft.com/office/drawing/2015/9/8/chartex" xmlns:cx2="http://schemas.microsoft.com/office/drawing/2015/10/21/chartex" xmlns:cx3="http://schemas.microsoft.com/office/drawing/2016/5/9/chartex" xmlns:cx4="http://schemas.microsoft.com/office/drawing/2016/5/10/chartex" xmlns:cx5="http://schemas.microsoft.com/office/drawing/2016/5/11/chartex" xmlns:cx6="http://schemas.microsoft.com/office/drawing/2016/5/12/chartex" xmlns:cx7="http://schemas.microsoft.com/office/drawing/2016/5/13/chartex" xmlns:cx8="http://schemas.microsoft.com/office/drawing/2016/5/14/chartex" xmlns:mc="http://schemas.openxmlformats.org/markup-compatibility/2006" xmlns:aink="http://schemas.microsoft.com/office/drawing/2016/ink" xmlns:am3d="http://schemas.microsoft.com/office/drawing/2017/model3d" xmlns:o="urn:schemas-microsoft-com:office:office" xmlns:r="http://schemas.openxmlformats.org/officeDocument/2006/relationships" xmlns:m="http://schemas.openxmlformats.org/officeDocument/2006/math" xmlns:v="urn:schemas-microsoft-com:vml" xmlns:wp14="http://schemas.microsoft.com/office/word/2010/wordprocessingDrawing" xmlns:wp="http://schemas.openxmlformats.org/drawingml/2006/wordprocessingDrawing" xmlns:w10="urn:schemas-microsoft-com:office:word" xmlns:w="http://schemas.openxmlformats.org/wordprocessingml/2006/main" xmlns:w14="http://schemas.microsoft.com/office/word/2010/wordml" xmlns:w15="http://schemas.microsoft.com/office/word/2012/wordml" xmlns:w16cex="http://schemas.microsoft.com/office/word/2018/wordml/cex" xmlns:w16cid="http://schemas.microsoft.com/office/word/2016/wordml/cid" xmlns:w16="http://schemas.microsoft.com/office/word/2018/wordml" xmlns:w16sdtdh="http://schemas.microsoft.com/office/word/2020/wordml/sdtdatahash" xmlns:w16se="http://schemas.microsoft.com/office/word/2015/wordml/symex" xmlns:wpg="http://schemas.microsoft.com/office/word/2010/wordprocessingGroup" xmlns:wpi="http://schemas.microsoft.com/office/word/2010/wordprocessingInk" xmlns:wne="http://schemas.microsoft.com/office/word/2006/wordml" xmlns:wps="http://schemas.microsoft.com/office/word/2010/wordprocessingShape" mc:Ignorable="w14 w15 w16se w16cid w16 w16cex w16sdtdh wp14">
   <w:endnote w:type="separator" w:id="-1">
     <w:p>
       <w:pPr>
@@ -6333,7 +6240,7 @@
 </file>
 
 <file path=word/footnotes.xml><?xml version="1.0" encoding="utf-8"?>
-<w:footnotes xmlns:wpc="http://schemas.microsoft.com/office/word/2010/wordprocessingCanvas" xmlns:cx="http://schemas.microsoft.com/office/drawing/2014/chartex" xmlns:cx1="http://schemas.microsoft.com/office/drawing/2015/9/8/chartex" xmlns:cx2="http://schemas.microsoft.com/office/drawing/2015/10/21/chartex" xmlns:cx3="http://schemas.microsoft.com/office/drawing/2016/5/9/chartex" xmlns:cx4="http://schemas.microsoft.com/office/drawing/2016/5/10/chartex" xmlns:cx5="http://schemas.microsoft.com/office/drawing/2016/5/11/chartex" xmlns:cx6="http://schemas.microsoft.com/office/drawing/2016/5/12/chartex" xmlns:cx7="http://schemas.microsoft.com/office/drawing/2016/5/13/chartex" xmlns:cx8="http://schemas.microsoft.com/office/drawing/2016/5/14/chartex" xmlns:mc="http://schemas.openxmlformats.org/markup-compatibility/2006" xmlns:aink="http://schemas.microsoft.com/office/drawing/2016/ink" xmlns:am3d="http://schemas.microsoft.com/office/drawing/2017/model3d" xmlns:o="urn:schemas-microsoft-com:office:office" xmlns:r="http://schemas.openxmlformats.org/officeDocument/2006/relationships" xmlns:m="http://schemas.openxmlformats.org/officeDocument/2006/math" xmlns:v="urn:schemas-microsoft-com:vml" xmlns:wp14="http://schemas.microsoft.com/office/word/2010/wordprocessingDrawing" xmlns:wp="http://schemas.openxmlformats.org/drawingml/2006/wordprocessingDrawing" xmlns:w10="urn:schemas-microsoft-com:office:word" xmlns:w="http://schemas.openxmlformats.org/wordprocessingml/2006/main" xmlns:w14="http://schemas.microsoft.com/office/word/2010/wordml" xmlns:w15="http://schemas.microsoft.com/office/word/2012/wordml" xmlns:w16cex="http://schemas.microsoft.com/office/word/2018/wordml/cex" xmlns:w16cid="http://schemas.microsoft.com/office/word/2016/wordml/cid" xmlns:w16="http://schemas.microsoft.com/office/word/2018/wordml" xmlns:w16se="http://schemas.microsoft.com/office/word/2015/wordml/symex" xmlns:wpg="http://schemas.microsoft.com/office/word/2010/wordprocessingGroup" xmlns:wpi="http://schemas.microsoft.com/office/word/2010/wordprocessingInk" xmlns:wne="http://schemas.microsoft.com/office/word/2006/wordml" xmlns:wps="http://schemas.microsoft.com/office/word/2010/wordprocessingShape" mc:Ignorable="w14 w15 w16se w16cid w16 w16cex wp14">
+<w:footnotes xmlns:wpc="http://schemas.microsoft.com/office/word/2010/wordprocessingCanvas" xmlns:cx="http://schemas.microsoft.com/office/drawing/2014/chartex" xmlns:cx1="http://schemas.microsoft.com/office/drawing/2015/9/8/chartex" xmlns:cx2="http://schemas.microsoft.com/office/drawing/2015/10/21/chartex" xmlns:cx3="http://schemas.microsoft.com/office/drawing/2016/5/9/chartex" xmlns:cx4="http://schemas.microsoft.com/office/drawing/2016/5/10/chartex" xmlns:cx5="http://schemas.microsoft.com/office/drawing/2016/5/11/chartex" xmlns:cx6="http://schemas.microsoft.com/office/drawing/2016/5/12/chartex" xmlns:cx7="http://schemas.microsoft.com/office/drawing/2016/5/13/chartex" xmlns:cx8="http://schemas.microsoft.com/office/drawing/2016/5/14/chartex" xmlns:mc="http://schemas.openxmlformats.org/markup-compatibility/2006" xmlns:aink="http://schemas.microsoft.com/office/drawing/2016/ink" xmlns:am3d="http://schemas.microsoft.com/office/drawing/2017/model3d" xmlns:o="urn:schemas-microsoft-com:office:office" xmlns:r="http://schemas.openxmlformats.org/officeDocument/2006/relationships" xmlns:m="http://schemas.openxmlformats.org/officeDocument/2006/math" xmlns:v="urn:schemas-microsoft-com:vml" xmlns:wp14="http://schemas.microsoft.com/office/word/2010/wordprocessingDrawing" xmlns:wp="http://schemas.openxmlformats.org/drawingml/2006/wordprocessingDrawing" xmlns:w10="urn:schemas-microsoft-com:office:word" xmlns:w="http://schemas.openxmlformats.org/wordprocessingml/2006/main" xmlns:w14="http://schemas.microsoft.com/office/word/2010/wordml" xmlns:w15="http://schemas.microsoft.com/office/word/2012/wordml" xmlns:w16cex="http://schemas.microsoft.com/office/word/2018/wordml/cex" xmlns:w16cid="http://schemas.microsoft.com/office/word/2016/wordml/cid" xmlns:w16="http://schemas.microsoft.com/office/word/2018/wordml" xmlns:w16sdtdh="http://schemas.microsoft.com/office/word/2020/wordml/sdtdatahash" xmlns:w16se="http://schemas.microsoft.com/office/word/2015/wordml/symex" xmlns:wpg="http://schemas.microsoft.com/office/word/2010/wordprocessingGroup" xmlns:wpi="http://schemas.microsoft.com/office/word/2010/wordprocessingInk" xmlns:wne="http://schemas.microsoft.com/office/word/2006/wordml" xmlns:wps="http://schemas.microsoft.com/office/word/2010/wordprocessingShape" mc:Ignorable="w14 w15 w16se w16cid w16 w16cex w16sdtdh wp14">
   <w:footnote w:type="separator" w:id="-1">
     <w:p>
       <w:pPr>
@@ -6358,7 +6265,7 @@
 </file>
 
 <file path=word/styles.xml><?xml version="1.0" encoding="utf-8"?>
-<w:styles xmlns:mc="http://schemas.openxmlformats.org/markup-compatibility/2006" xmlns:r="http://schemas.openxmlformats.org/officeDocument/2006/relationships" xmlns:w="http://schemas.openxmlformats.org/wordprocessingml/2006/main" xmlns:w14="http://schemas.microsoft.com/office/word/2010/wordml" xmlns:w15="http://schemas.microsoft.com/office/word/2012/wordml" xmlns:w16cex="http://schemas.microsoft.com/office/word/2018/wordml/cex" xmlns:w16cid="http://schemas.microsoft.com/office/word/2016/wordml/cid" xmlns:w16="http://schemas.microsoft.com/office/word/2018/wordml" xmlns:w16se="http://schemas.microsoft.com/office/word/2015/wordml/symex" mc:Ignorable="w14 w15 w16se w16cid w16 w16cex">
+<w:styles xmlns:mc="http://schemas.openxmlformats.org/markup-compatibility/2006" xmlns:r="http://schemas.openxmlformats.org/officeDocument/2006/relationships" xmlns:w="http://schemas.openxmlformats.org/wordprocessingml/2006/main" xmlns:w14="http://schemas.microsoft.com/office/word/2010/wordml" xmlns:w15="http://schemas.microsoft.com/office/word/2012/wordml" xmlns:w16cex="http://schemas.microsoft.com/office/word/2018/wordml/cex" xmlns:w16cid="http://schemas.microsoft.com/office/word/2016/wordml/cid" xmlns:w16="http://schemas.microsoft.com/office/word/2018/wordml" xmlns:w16sdtdh="http://schemas.microsoft.com/office/word/2020/wordml/sdtdatahash" xmlns:w16se="http://schemas.microsoft.com/office/word/2015/wordml/symex" mc:Ignorable="w14 w15 w16se w16cid w16 w16cex w16sdtdh">
   <w:docDefaults>
     <w:rPrDefault>
       <w:rPr>
@@ -6874,6 +6781,17 @@
       <w:shd w:val="clear" w:color="auto" w:fill="E1DFDD"/>
     </w:rPr>
   </w:style>
+  <w:style w:type="paragraph" w:styleId="a8">
+    <w:name w:val="List Paragraph"/>
+    <w:basedOn w:val="a"/>
+    <w:uiPriority w:val="34"/>
+    <w:qFormat/>
+    <w:rsid w:val="00432BCA"/>
+    <w:pPr>
+      <w:ind w:left="720"/>
+      <w:contextualSpacing/>
+    </w:pPr>
+  </w:style>
 </w:styles>
 </file>
 

</xml_diff>